<commit_message>
Adding final report and python file
</commit_message>
<xml_diff>
--- a/Titanic/The final report.docx
+++ b/Titanic/The final report.docx
@@ -5,6 +5,7 @@
     <w:p>
       <w:pPr>
         <w:pStyle w:val="Title"/>
+        <w:spacing w:after="0" w:line="360" w:lineRule="auto"/>
         <w:rPr>
           <w:sz w:val="52"/>
           <w:szCs w:val="52"/>
@@ -21,6 +22,7 @@
     <w:p>
       <w:pPr>
         <w:pStyle w:val="Heading1"/>
+        <w:spacing w:before="0" w:after="0" w:line="360" w:lineRule="auto"/>
         <w:rPr>
           <w:rStyle w:val="Strong"/>
           <w:b/>
@@ -46,6 +48,7 @@
     </w:p>
     <w:p>
       <w:pPr>
+        <w:spacing w:after="0" w:line="360" w:lineRule="auto"/>
         <w:rPr>
           <w:rFonts w:ascii="Arial" w:hAnsi="Arial" w:cs="Arial"/>
           <w:sz w:val="21"/>
@@ -60,67 +63,24 @@
           <w:szCs w:val="21"/>
           <w:shd w:val="clear" w:color="auto" w:fill="FFFFFF"/>
         </w:rPr>
-        <w:t xml:space="preserve">The </w:t>
-      </w:r>
-      <w:r>
+        <w:t>The problem is simple: to use machine learning to create a model that predicts which passengers survived the Titanic shipwreck based on the information provided about the passengers. This is not a secret that first class passengers were the ones who mostly survived, but the idea is to find more factors (other than the class of the ticket) that could influence the survival of a given passenger.</w:t>
+      </w:r>
+    </w:p>
+    <w:p>
+      <w:pPr>
+        <w:spacing w:after="0" w:line="360" w:lineRule="auto"/>
         <w:rPr>
           <w:rFonts w:ascii="Arial" w:hAnsi="Arial" w:cs="Arial"/>
           <w:sz w:val="21"/>
           <w:szCs w:val="21"/>
           <w:shd w:val="clear" w:color="auto" w:fill="FFFFFF"/>
         </w:rPr>
-        <w:t>problem</w:t>
-      </w:r>
-      <w:r>
-        <w:rPr>
-          <w:rFonts w:ascii="Arial" w:hAnsi="Arial" w:cs="Arial"/>
-          <w:sz w:val="21"/>
-          <w:szCs w:val="21"/>
-          <w:shd w:val="clear" w:color="auto" w:fill="FFFFFF"/>
-        </w:rPr>
-        <w:t xml:space="preserve"> is simple: </w:t>
-      </w:r>
-      <w:r>
-        <w:rPr>
-          <w:rFonts w:ascii="Arial" w:hAnsi="Arial" w:cs="Arial"/>
-          <w:sz w:val="21"/>
-          <w:szCs w:val="21"/>
-          <w:shd w:val="clear" w:color="auto" w:fill="FFFFFF"/>
-        </w:rPr>
-        <w:t xml:space="preserve">to </w:t>
-      </w:r>
-      <w:r>
-        <w:rPr>
-          <w:rFonts w:ascii="Arial" w:hAnsi="Arial" w:cs="Arial"/>
-          <w:sz w:val="21"/>
-          <w:szCs w:val="21"/>
-          <w:shd w:val="clear" w:color="auto" w:fill="FFFFFF"/>
-        </w:rPr>
-        <w:t>use machine learning to create a model that predicts which passengers survived the Titanic shipwreck</w:t>
-      </w:r>
-      <w:r>
-        <w:rPr>
-          <w:rFonts w:ascii="Arial" w:hAnsi="Arial" w:cs="Arial"/>
-          <w:sz w:val="21"/>
-          <w:szCs w:val="21"/>
-          <w:shd w:val="clear" w:color="auto" w:fill="FFFFFF"/>
-        </w:rPr>
-        <w:t xml:space="preserve"> based on the information provided about the passengers. This is not a secret that first class passengers were the ones who mostly survived, but the idea is to find more factors (other than the class of the ticket) that could influence the survival of a given passenger.</w:t>
-      </w:r>
+      </w:pPr>
     </w:p>
     <w:p>
       <w:pPr>
-        <w:rPr>
-          <w:rFonts w:ascii="Arial" w:hAnsi="Arial" w:cs="Arial"/>
-          <w:sz w:val="21"/>
-          <w:szCs w:val="21"/>
-          <w:shd w:val="clear" w:color="auto" w:fill="FFFFFF"/>
-        </w:rPr>
-      </w:pPr>
-    </w:p>
-    <w:p>
-      <w:pPr>
         <w:pStyle w:val="Heading1"/>
+        <w:spacing w:before="0" w:after="0" w:line="360" w:lineRule="auto"/>
         <w:rPr>
           <w:rStyle w:val="Strong"/>
           <w:b/>
@@ -144,16 +104,26 @@
         <w:t>.</w:t>
       </w:r>
     </w:p>
-    <w:p/>
     <w:p>
-      <w:r>
-        <w:t xml:space="preserve">The </w:t>
-      </w:r>
-      <w:r>
-        <w:t>data is gathered in a csv file with 891 entry. Each entry represents a passenger and consists of his/her name, age, marital status, ticket class, sex, age in years, no. of siblings/spouses aboard the Titanic, no. of parents/children aboard the Titanic, ticket number, passenger fare, cabin number and the port of embarkation. And of course, either a person survived or not.</w:t>
-      </w:r>
+      <w:pPr>
+        <w:spacing w:after="0" w:line="360" w:lineRule="auto"/>
+      </w:pPr>
     </w:p>
     <w:p>
+      <w:pPr>
+        <w:spacing w:after="0" w:line="360" w:lineRule="auto"/>
+      </w:pPr>
+      <w:r>
+        <w:t xml:space="preserve">The </w:t>
+      </w:r>
+      <w:r>
+        <w:t>data is gathered in a csv file with 891 entry. Each entry represents a passenger and consists of his/her name, age, marital status, ticket class, sex, age in years, no. of siblings/spouses aboard the Titanic, no. of parents/children aboard the Titanic, ticket number, passenger fare, cabin number and the port of embarkation. And of course, either a person survived or not.</w:t>
+      </w:r>
+    </w:p>
+    <w:p>
+      <w:pPr>
+        <w:spacing w:after="0" w:line="360" w:lineRule="auto"/>
+      </w:pPr>
       <w:r>
         <w:t>The first five rows of the file are these:</w:t>
       </w:r>
@@ -186,7 +156,7 @@
           </w:tcPr>
           <w:p>
             <w:pPr>
-              <w:spacing w:after="0" w:line="240" w:lineRule="auto"/>
+              <w:spacing w:after="0" w:line="360" w:lineRule="auto"/>
               <w:rPr>
                 <w:rFonts w:ascii="Arial" w:eastAsia="Times New Roman" w:hAnsi="Arial" w:cs="Arial"/>
                 <w:color w:val="000000"/>
@@ -224,7 +194,7 @@
           </w:tcPr>
           <w:p>
             <w:pPr>
-              <w:spacing w:after="0" w:line="240" w:lineRule="auto"/>
+              <w:spacing w:after="0" w:line="360" w:lineRule="auto"/>
               <w:rPr>
                 <w:rFonts w:ascii="Arial" w:eastAsia="Times New Roman" w:hAnsi="Arial" w:cs="Arial"/>
                 <w:color w:val="000000"/>
@@ -262,7 +232,7 @@
           </w:tcPr>
           <w:p>
             <w:pPr>
-              <w:spacing w:after="0" w:line="240" w:lineRule="auto"/>
+              <w:spacing w:after="0" w:line="360" w:lineRule="auto"/>
               <w:rPr>
                 <w:rFonts w:ascii="Arial" w:eastAsia="Times New Roman" w:hAnsi="Arial" w:cs="Arial"/>
                 <w:color w:val="000000"/>
@@ -300,7 +270,7 @@
           </w:tcPr>
           <w:p>
             <w:pPr>
-              <w:spacing w:after="0" w:line="240" w:lineRule="auto"/>
+              <w:spacing w:after="0" w:line="360" w:lineRule="auto"/>
               <w:rPr>
                 <w:rFonts w:ascii="Arial" w:eastAsia="Times New Roman" w:hAnsi="Arial" w:cs="Arial"/>
                 <w:color w:val="000000"/>
@@ -338,7 +308,7 @@
           </w:tcPr>
           <w:p>
             <w:pPr>
-              <w:spacing w:after="0" w:line="240" w:lineRule="auto"/>
+              <w:spacing w:after="0" w:line="360" w:lineRule="auto"/>
               <w:rPr>
                 <w:rFonts w:ascii="Arial" w:eastAsia="Times New Roman" w:hAnsi="Arial" w:cs="Arial"/>
                 <w:color w:val="000000"/>
@@ -357,8 +327,15 @@
         </w:tc>
       </w:tr>
     </w:tbl>
-    <w:p/>
     <w:p>
+      <w:pPr>
+        <w:spacing w:after="0" w:line="360" w:lineRule="auto"/>
+      </w:pPr>
+    </w:p>
+    <w:p>
+      <w:pPr>
+        <w:spacing w:after="0" w:line="360" w:lineRule="auto"/>
+      </w:pPr>
       <w:r>
         <w:t xml:space="preserve">It is already understandable from these four entries that the data is incomplete somewhere. So, the whole dataset should be checked for consistency, the second column (Survived) should be moved to become the last column and several columns (such as </w:t>
       </w:r>
@@ -429,13 +406,268 @@
         </w:rPr>
         <w:t xml:space="preserve">) removed from the trained model. </w:t>
       </w:r>
+    </w:p>
+    <w:p>
+      <w:pPr>
+        <w:pStyle w:val="Heading1"/>
+        <w:spacing w:before="0" w:after="0" w:line="360" w:lineRule="auto"/>
+        <w:rPr>
+          <w:rStyle w:val="Strong"/>
+          <w:lang w:val="ru-RU"/>
+        </w:rPr>
+      </w:pPr>
+      <w:r>
+        <w:rPr>
+          <w:rStyle w:val="Strong"/>
+        </w:rPr>
+        <w:t>Methodology.</w:t>
+      </w:r>
+    </w:p>
+    <w:p>
+      <w:pPr>
+        <w:spacing w:after="0" w:line="360" w:lineRule="auto"/>
+      </w:pPr>
+      <w:r>
+        <w:t xml:space="preserve">As the we have to divide the passengers into two groups and we already know which groups that should be (survived or not), it is definitely the problem of </w:t>
+      </w:r>
+      <w:r>
+        <w:t xml:space="preserve">classification. </w:t>
+      </w:r>
+    </w:p>
+    <w:p>
+      <w:pPr>
+        <w:spacing w:after="0" w:line="360" w:lineRule="auto"/>
+      </w:pPr>
+      <w:r>
+        <w:t xml:space="preserve">First of all, I tried to figure out what data is not significant for the result. I dropped the rows with passengers’ names, ticket number, cabin number, the port where they embarked the ship and the price for the ticket. </w:t>
+      </w:r>
+    </w:p>
+    <w:p>
+      <w:pPr>
+        <w:spacing w:after="0" w:line="360" w:lineRule="auto"/>
+      </w:pPr>
+      <w:r>
+        <w:t xml:space="preserve">I supposed the class of the ticket, the gender and the age very important. I also considered that the fact if a person was travelling with some kind of family members could influence the result. </w:t>
+      </w:r>
+    </w:p>
+    <w:p>
+      <w:pPr>
+        <w:spacing w:after="0" w:line="360" w:lineRule="auto"/>
+      </w:pPr>
+      <w:r>
+        <w:t>To understand which method suits better I divided the train set into two parts, to train and to test using different methods and to understand which algorithm suits better.</w:t>
+      </w:r>
+    </w:p>
+    <w:p>
+      <w:pPr>
+        <w:spacing w:after="0" w:line="360" w:lineRule="auto"/>
+      </w:pPr>
+      <w:r>
+        <w:t xml:space="preserve">After I understood that </w:t>
+      </w:r>
+      <w:r>
+        <w:t xml:space="preserve">KNN algorithm </w:t>
+      </w:r>
+      <w:r>
+        <w:t>gives the best result, I took the whole train set and trained the model, then applied</w:t>
+      </w:r>
+      <w:r>
+        <w:t xml:space="preserve"> the model to the test set.</w:t>
+      </w:r>
+    </w:p>
+    <w:p>
+      <w:pPr>
+        <w:pStyle w:val="Heading1"/>
+        <w:spacing w:before="0" w:after="0" w:line="360" w:lineRule="auto"/>
+        <w:rPr>
+          <w:rStyle w:val="Strong"/>
+        </w:rPr>
+      </w:pPr>
+      <w:r>
+        <w:rPr>
+          <w:rStyle w:val="Strong"/>
+        </w:rPr>
+        <w:lastRenderedPageBreak/>
+        <w:t>Result</w:t>
+      </w:r>
+      <w:r>
+        <w:rPr>
+          <w:rStyle w:val="Strong"/>
+        </w:rPr>
+        <w:t>s.</w:t>
+      </w:r>
+    </w:p>
+    <w:p>
+      <w:pPr>
+        <w:spacing w:after="0" w:line="360" w:lineRule="auto"/>
+      </w:pPr>
+      <w:r>
+        <w:t>The results as expected gave me the view that among all that managed to survive nearly half were the passengers of the first class. Another half consisted of the 2</w:t>
+      </w:r>
+      <w:r>
+        <w:rPr>
+          <w:vertAlign w:val="superscript"/>
+        </w:rPr>
+        <w:t>nd</w:t>
+      </w:r>
+      <w:r>
+        <w:t xml:space="preserve"> and 3</w:t>
+      </w:r>
+      <w:r>
+        <w:rPr>
+          <w:vertAlign w:val="superscript"/>
+        </w:rPr>
+        <w:t>rd</w:t>
+      </w:r>
+      <w:r>
+        <w:t xml:space="preserve"> class passengers almost evenly.  But as the ship contained much more passengers of the 3</w:t>
+      </w:r>
+      <w:r>
+        <w:rPr>
+          <w:vertAlign w:val="superscript"/>
+        </w:rPr>
+        <w:t>rd</w:t>
+      </w:r>
+      <w:r>
+        <w:t xml:space="preserve"> class than of the 2</w:t>
+      </w:r>
+      <w:r>
+        <w:rPr>
+          <w:vertAlign w:val="superscript"/>
+        </w:rPr>
+        <w:t>nd</w:t>
+      </w:r>
+      <w:r>
+        <w:t xml:space="preserve"> and of course of the 1</w:t>
+      </w:r>
+      <w:r>
+        <w:rPr>
+          <w:vertAlign w:val="superscript"/>
+        </w:rPr>
+        <w:t>st</w:t>
+      </w:r>
+      <w:r>
+        <w:t>, we can see that more than half of the passengers of the 1</w:t>
+      </w:r>
+      <w:r>
+        <w:rPr>
+          <w:vertAlign w:val="superscript"/>
+        </w:rPr>
+        <w:t>st</w:t>
+      </w:r>
+      <w:r>
+        <w:t xml:space="preserve"> class survived, one third of the 2</w:t>
+      </w:r>
+      <w:r>
+        <w:rPr>
+          <w:vertAlign w:val="superscript"/>
+        </w:rPr>
+        <w:t>nd</w:t>
+      </w:r>
+      <w:r>
+        <w:t xml:space="preserve"> class and only every fifth passenger of the 3</w:t>
+      </w:r>
+      <w:r>
+        <w:rPr>
+          <w:vertAlign w:val="superscript"/>
+        </w:rPr>
+        <w:t>rd</w:t>
+      </w:r>
+      <w:r>
+        <w:t xml:space="preserve"> class.</w:t>
+      </w:r>
+    </w:p>
+    <w:p>
+      <w:pPr>
+        <w:spacing w:after="0" w:line="360" w:lineRule="auto"/>
+      </w:pPr>
+    </w:p>
+    <w:p>
+      <w:pPr>
+        <w:pStyle w:val="Heading1"/>
+        <w:spacing w:before="0" w:after="0" w:line="360" w:lineRule="auto"/>
+        <w:rPr>
+          <w:rStyle w:val="Strong"/>
+        </w:rPr>
+      </w:pPr>
+      <w:r>
+        <w:rPr>
+          <w:rStyle w:val="Strong"/>
+        </w:rPr>
+        <w:t>Discussion</w:t>
+      </w:r>
+      <w:r>
+        <w:rPr>
+          <w:rStyle w:val="Strong"/>
+        </w:rPr>
+        <w:t>.</w:t>
+      </w:r>
+    </w:p>
+    <w:p>
+      <w:pPr>
+        <w:spacing w:after="0" w:line="360" w:lineRule="auto"/>
+      </w:pPr>
+    </w:p>
+    <w:p>
+      <w:pPr>
+        <w:spacing w:after="0" w:line="360" w:lineRule="auto"/>
+      </w:pPr>
+      <w:r>
+        <w:t>An interesting observation about the sex of the passengers. There were slightly more women than men in the first class and major part of them survived. As for men, only every third man in the first class survived. As there were enough dinghies to hold the first class, I supposed they just gave their place to the ladies and children of all the classes. That can be confirmed by the observations of the second class, where the rate of survived women is very high, while probably all the men died.</w:t>
+      </w:r>
+    </w:p>
+    <w:p>
+      <w:pPr>
+        <w:spacing w:after="0" w:line="360" w:lineRule="auto"/>
+      </w:pPr>
+    </w:p>
+    <w:p>
+      <w:pPr>
+        <w:pStyle w:val="Heading1"/>
+        <w:spacing w:before="0" w:after="0" w:line="360" w:lineRule="auto"/>
+        <w:rPr>
+          <w:rStyle w:val="Strong"/>
+        </w:rPr>
+      </w:pPr>
+      <w:r>
+        <w:rPr>
+          <w:rStyle w:val="Strong"/>
+        </w:rPr>
+        <w:t>Conclusion.</w:t>
+      </w:r>
+    </w:p>
+    <w:p>
+      <w:pPr>
+        <w:spacing w:after="0" w:line="360" w:lineRule="auto"/>
+      </w:pPr>
+      <w:r>
+        <w:t xml:space="preserve">I know that </w:t>
+      </w:r>
+      <w:r>
+        <w:t xml:space="preserve">behind all of these numbers are the real people’s lives, I feel really sorry for them. But this tragedy taught us a lot: how safety is not something to play with, how important it is to be ready for </w:t>
+      </w:r>
+      <w:r>
+        <w:t xml:space="preserve">the most improbable thing. From the statistical point of view this is a great opportunity to study the distribution of the results, and to see which factors, that may not have been obvious from the first view, can influence the </w:t>
+      </w:r>
+      <w:r>
+        <w:t>result.</w:t>
+      </w:r>
+      <w:r>
+        <w:t xml:space="preserve"> </w:t>
+      </w:r>
+    </w:p>
+    <w:p>
       <w:bookmarkStart w:id="0" w:name="_GoBack"/>
       <w:bookmarkEnd w:id="0"/>
     </w:p>
     <w:p/>
+    <w:p/>
+    <w:p/>
+    <w:p/>
+    <w:p/>
     <w:sectPr>
       <w:pgSz w:w="11906" w:h="16838"/>
-      <w:pgMar w:top="1701" w:right="992" w:bottom="1134" w:left="1247" w:header="709" w:footer="709" w:gutter="0"/>
+      <w:pgMar w:top="1276" w:right="992" w:bottom="851" w:left="1247" w:header="709" w:footer="709" w:gutter="0"/>
       <w:cols w:space="708"/>
       <w:docGrid w:linePitch="360"/>
     </w:sectPr>
@@ -2135,6 +2367,18 @@
   </w:num>
   <w:num w:numId="31">
     <w:abstractNumId w:val="3"/>
+  </w:num>
+  <w:num w:numId="32">
+    <w:abstractNumId w:val="6"/>
+  </w:num>
+  <w:num w:numId="33">
+    <w:abstractNumId w:val="6"/>
+  </w:num>
+  <w:num w:numId="34">
+    <w:abstractNumId w:val="6"/>
+  </w:num>
+  <w:num w:numId="35">
+    <w:abstractNumId w:val="6"/>
   </w:num>
   <w:numIdMacAtCleanup w:val="9"/>
 </w:numbering>
@@ -5532,7 +5776,7 @@
 </file>
 
 <file path=customXml/itemProps1.xml><?xml version="1.0" encoding="utf-8"?>
-<ds:datastoreItem xmlns:ds="http://schemas.openxmlformats.org/officeDocument/2006/customXml" ds:itemID="{04293106-18D6-49F0-80D9-CE052B0C894C}">
+<ds:datastoreItem xmlns:ds="http://schemas.openxmlformats.org/officeDocument/2006/customXml" ds:itemID="{079D4814-6EA7-4CDD-8438-4E6F81B32427}">
   <ds:schemaRefs>
     <ds:schemaRef ds:uri="http://schemas.openxmlformats.org/officeDocument/2006/bibliography"/>
   </ds:schemaRefs>

</xml_diff>

<commit_message>
Changing the word file and adding a powerpoint file
</commit_message>
<xml_diff>
--- a/Titanic/The final report.docx
+++ b/Titanic/The final report.docx
@@ -613,7 +613,31 @@
         <w:spacing w:after="0" w:line="360" w:lineRule="auto"/>
       </w:pPr>
       <w:r>
-        <w:t>An interesting observation about the sex of the passengers. There were slightly more women than men in the first class and major part of them survived. As for men, only every third man in the first class survived. As there were enough dinghies to hold the first class, I supposed they just gave their place to the ladies and children of all the classes. That can be confirmed by the observations of the second class, where the rate of survived women is very high, while probably all the men died.</w:t>
+        <w:t xml:space="preserve">An interesting observation about the sex of the passengers. </w:t>
+      </w:r>
+      <w:r>
+        <w:t>The rate of the survived men in the first and second class is more than 90%</w:t>
+      </w:r>
+      <w:r>
+        <w:t>, though only 40% percent of women in the first class survived and even less in the second. This shows that women and children were not the first to step on the lifeboats, but that a place there was gained by strength and quickness. As for the third class, some survivors remember that a lot of 3</w:t>
+      </w:r>
+      <w:r>
+        <w:rPr>
+          <w:vertAlign w:val="superscript"/>
+        </w:rPr>
+        <w:t>rd</w:t>
+      </w:r>
+      <w:r>
+        <w:t xml:space="preserve"> class passengers were blocked from getting to the boats. This fact gets confirmed by the dataset which shows such a big difference between the survivors of the 3</w:t>
+      </w:r>
+      <w:r>
+        <w:rPr>
+          <w:vertAlign w:val="superscript"/>
+        </w:rPr>
+        <w:t>rd</w:t>
+      </w:r>
+      <w:r>
+        <w:t xml:space="preserve"> class and the two first.</w:t>
       </w:r>
     </w:p>
     <w:p>
@@ -644,10 +668,33 @@
         <w:t xml:space="preserve">I know that </w:t>
       </w:r>
       <w:r>
-        <w:t xml:space="preserve">behind all of these numbers are the real people’s lives, I feel really sorry for them. But this tragedy taught us a lot: how safety is not something to play with, how important it is to be ready for </w:t>
-      </w:r>
-      <w:r>
-        <w:t xml:space="preserve">the most improbable thing. From the statistical point of view this is a great opportunity to study the distribution of the results, and to see which factors, that may not have been obvious from the first view, can influence the </w:t>
+        <w:t xml:space="preserve">behind all of these numbers are the real people’s lives, I feel </w:t>
+      </w:r>
+      <w:r>
+        <w:t>sorry</w:t>
+      </w:r>
+      <w:r>
+        <w:t xml:space="preserve"> for them. </w:t>
+      </w:r>
+      <w:r>
+        <w:t>Nevertheless,</w:t>
+      </w:r>
+      <w:r>
+        <w:t xml:space="preserve"> this tragedy taught us a lot: how safety is not something to play with, how important it is to be ready for </w:t>
+      </w:r>
+      <w:r>
+        <w:t xml:space="preserve">the most improbable thing. From the statistical point of </w:t>
+      </w:r>
+      <w:r>
+        <w:t>view,</w:t>
+      </w:r>
+      <w:r>
+        <w:t xml:space="preserve"> this is a gre</w:t>
+      </w:r>
+      <w:bookmarkStart w:id="0" w:name="_GoBack"/>
+      <w:bookmarkEnd w:id="0"/>
+      <w:r>
+        <w:t xml:space="preserve">at opportunity to study the distribution of the results, and to see which factors, that may not have been obvious from the first view, can influence the </w:t>
       </w:r>
       <w:r>
         <w:t>result.</w:t>
@@ -657,9 +704,14 @@
       </w:r>
     </w:p>
     <w:p>
-      <w:bookmarkStart w:id="0" w:name="_GoBack"/>
-      <w:bookmarkEnd w:id="0"/>
+      <w:pPr>
+        <w:spacing w:after="0" w:line="360" w:lineRule="auto"/>
+      </w:pPr>
+      <w:r>
+        <w:t>As well as the analysis of the dataset gives us the possibility to understand the scenario of what has happened onboard.</w:t>
+      </w:r>
     </w:p>
+    <w:p/>
     <w:p/>
     <w:p/>
     <w:p/>
@@ -5776,7 +5828,7 @@
 </file>
 
 <file path=customXml/itemProps1.xml><?xml version="1.0" encoding="utf-8"?>
-<ds:datastoreItem xmlns:ds="http://schemas.openxmlformats.org/officeDocument/2006/customXml" ds:itemID="{079D4814-6EA7-4CDD-8438-4E6F81B32427}">
+<ds:datastoreItem xmlns:ds="http://schemas.openxmlformats.org/officeDocument/2006/customXml" ds:itemID="{64F4651F-CCDD-4C77-88F0-5C0DFC3A90B2}">
   <ds:schemaRefs>
     <ds:schemaRef ds:uri="http://schemas.openxmlformats.org/officeDocument/2006/bibliography"/>
   </ds:schemaRefs>

</xml_diff>